<commit_message>
Ultimas alterações com modelo formatado
</commit_message>
<xml_diff>
--- a/R/equacoes.docx
+++ b/R/equacoes.docx
@@ -27,7 +27,19 @@
         <w:pStyle w:val="Author"/>
       </w:pPr>
       <w:r>
-        <w:t xml:space="preserve">null</w:t>
+        <w:t xml:space="preserve">GMAP</w:t>
+      </w:r>
+      <w:r>
+        <w:t xml:space="preserve"> </w:t>
+      </w:r>
+      <w:r>
+        <w:t xml:space="preserve">|</w:t>
+      </w:r>
+      <w:r>
+        <w:t xml:space="preserve"> </w:t>
+      </w:r>
+      <w:r>
+        <w:t xml:space="preserve">UNISINOS</w:t>
       </w:r>
     </w:p>
     <w:p>
@@ -3666,8 +3678,26 @@
       <w:pPr>
         <w:pStyle w:val="Heading5"/>
       </w:pPr>
-      <w:bookmarkStart w:id="41" w:name="despesas-medicas"/>
+      <w:bookmarkStart w:id="41" w:name="ausencia-para-tratamento"/>
       <w:bookmarkEnd w:id="41"/>
+      <w:r>
+        <w:t xml:space="preserve">Ausência para Tratamento</w:t>
+      </w:r>
+    </w:p>
+    <w:p>
+      <w:pPr>
+        <w:pStyle w:val="FirstParagraph"/>
+      </w:pPr>
+      <w:r>
+        <w:t xml:space="preserve">Esta subcategoria compreende as despesas evitadas com a ausência do trabalhador afastado para tratamento após a implementação integral da iniciativa. Os custos desta categoria já estão incluidos na categoria de absenteísmo.</w:t>
+      </w:r>
+    </w:p>
+    <w:p>
+      <w:pPr>
+        <w:pStyle w:val="Heading5"/>
+      </w:pPr>
+      <w:bookmarkStart w:id="42" w:name="despesas-medicas"/>
+      <w:bookmarkEnd w:id="42"/>
       <w:r>
         <w:t xml:space="preserve">Despesas Médicas</w:t>
       </w:r>
@@ -3827,8 +3857,8 @@
       <w:pPr>
         <w:pStyle w:val="Heading5"/>
       </w:pPr>
-      <w:bookmarkStart w:id="42" w:name="reducao-de-valores-do-plano-de-saude"/>
-      <w:bookmarkEnd w:id="42"/>
+      <w:bookmarkStart w:id="43" w:name="reducao-de-valores-do-plano-de-saude"/>
+      <w:bookmarkEnd w:id="43"/>
       <w:r>
         <w:t xml:space="preserve">Redução de Valores do plano de Saúde</w:t>
       </w:r>
@@ -4103,8 +4133,8 @@
       <w:pPr>
         <w:pStyle w:val="Heading5"/>
       </w:pPr>
-      <w:bookmarkStart w:id="43" w:name="interrupcao-operacional-por-acidentemorte"/>
-      <w:bookmarkEnd w:id="43"/>
+      <w:bookmarkStart w:id="44" w:name="interrupcao-operacional-por-acidentemorte"/>
+      <w:bookmarkEnd w:id="44"/>
       <w:r>
         <w:t xml:space="preserve">Interrupção Operacional por Acidente/Morte</w:t>
       </w:r>
@@ -4276,17 +4306,15 @@
     </w:p>
     <w:p>
       <w:pPr>
-        <w:pStyle w:val="Heading5"/>
-      </w:pPr>
-      <w:bookmarkStart w:id="44" w:name="interdicoes-por-fiscalizacao"/>
-      <w:bookmarkEnd w:id="44"/>
-      <w:r>
-        <w:t xml:space="preserve">Interdições Por Fiscalização</w:t>
-      </w:r>
-    </w:p>
-    <w:p>
-      <w:pPr>
         <w:pStyle w:val="FirstParagraph"/>
+      </w:pPr>
+      <w:r>
+        <w:t xml:space="preserve">##### Interdições Por Fiscalização</w:t>
+      </w:r>
+    </w:p>
+    <w:p>
+      <w:pPr>
+        <w:pStyle w:val="BodyText"/>
       </w:pPr>
       <m:oMathPara>
         <m:oMathParaPr>
@@ -4487,22 +4515,12 @@
     </w:p>
     <w:p>
       <w:pPr>
-        <w:pStyle w:val="Heading4"/>
-      </w:pPr>
-      <w:bookmarkStart w:id="45" w:name="reducoes-fiscais"/>
+        <w:pStyle w:val="Heading5"/>
+      </w:pPr>
+      <w:bookmarkStart w:id="45" w:name="reabilitacaodo-trabalhador"/>
       <w:bookmarkEnd w:id="45"/>
       <w:r>
-        <w:t xml:space="preserve">Reduções Fiscais</w:t>
-      </w:r>
-    </w:p>
-    <w:p>
-      <w:pPr>
-        <w:pStyle w:val="Heading5"/>
-      </w:pPr>
-      <w:bookmarkStart w:id="46" w:name="exposicao-a-multas"/>
-      <w:bookmarkEnd w:id="46"/>
-      <w:r>
-        <w:t xml:space="preserve">Exposição à Multas</w:t>
+        <w:t xml:space="preserve">Reabilitaçãodo Trabalhador</w:t>
       </w:r>
     </w:p>
     <w:p>
@@ -4522,22 +4540,16 @@
             </m:e>
             <m:sub>
               <m:r>
-                <m:t>m</m:t>
-              </m:r>
-              <m:r>
-                <m:t>u</m:t>
-              </m:r>
-              <m:r>
-                <m:t>l</m:t>
-              </m:r>
-              <m:r>
-                <m:t>t</m:t>
+                <m:t>r</m:t>
+              </m:r>
+              <m:r>
+                <m:t>e</m:t>
               </m:r>
               <m:r>
                 <m:t>a</m:t>
               </m:r>
               <m:r>
-                <m:t>s</m:t>
+                <m:t>b</m:t>
               </m:r>
             </m:sub>
           </m:sSub>
@@ -4545,96 +4557,105 @@
             <m:t>=</m:t>
           </m:r>
           <m:r>
-            <m:t>(</m:t>
-          </m:r>
-          <m:sSub>
-            <m:e>
-              <m:r>
-                <m:t>f</m:t>
-              </m:r>
-            </m:e>
-            <m:sub>
-              <m:r>
-                <m:t>c</m:t>
-              </m:r>
+            <m:t>c</m:t>
+          </m:r>
+          <m:r>
+            <m:t>u</m:t>
+          </m:r>
+          <m:r>
+            <m:t>s</m:t>
+          </m:r>
+          <m:r>
+            <m:t>t</m:t>
+          </m:r>
+          <m:sSub>
+            <m:e>
+              <m:r>
+                <m:t>o</m:t>
+              </m:r>
+            </m:e>
+            <m:sub>
               <m:r>
                 <m:t>r</m:t>
               </m:r>
               <m:r>
+                <m:t>e</m:t>
+              </m:r>
+              <m:r>
+                <m:t>a</m:t>
+              </m:r>
+              <m:r>
+                <m:t>b</m:t>
+              </m:r>
+            </m:sub>
+          </m:sSub>
+          <m:r>
+            <m:t>*</m:t>
+          </m:r>
+          <m:r>
+            <m:t>n</m:t>
+          </m:r>
+          <m:r>
+            <m:t>a</m:t>
+          </m:r>
+          <m:r>
+            <m:t>c</m:t>
+          </m:r>
+          <m:r>
+            <m:t>u</m:t>
+          </m:r>
+          <m:r>
+            <m:t>m</m:t>
+          </m:r>
+          <m:r>
+            <m:t>u</m:t>
+          </m:r>
+          <m:r>
+            <m:t>l</m:t>
+          </m:r>
+          <m:r>
+            <m:t>a</m:t>
+          </m:r>
+          <m:r>
+            <m:t>d</m:t>
+          </m:r>
+          <m:sSub>
+            <m:e>
+              <m:r>
+                <m:t>o</m:t>
+              </m:r>
+            </m:e>
+            <m:sub>
+              <m:r>
                 <m:t>i</m:t>
               </m:r>
-              <m:r>
-                <m:t>s</m:t>
-              </m:r>
-              <m:r>
-                <m:t>e</m:t>
-              </m:r>
             </m:sub>
           </m:sSub>
           <m:r>
             <m:t>*</m:t>
           </m:r>
           <m:r>
-            <m:t>c</m:t>
+            <m:t>p</m:t>
           </m:r>
           <m:r>
             <m:t>r</m:t>
           </m:r>
           <m:r>
-            <m:t>i</m:t>
-          </m:r>
-          <m:r>
-            <m:t>s</m:t>
-          </m:r>
-          <m:r>
             <m:t>e</m:t>
           </m:r>
           <m:r>
-            <m:t>)</m:t>
-          </m:r>
-          <m:r>
-            <m:t>*</m:t>
-          </m:r>
-          <m:sSub>
-            <m:e>
-              <m:r>
-                <m:t>N</m:t>
-              </m:r>
-            </m:e>
-            <m:sub>
-              <m:r>
-                <m:t>l</m:t>
-              </m:r>
-            </m:sub>
-          </m:sSub>
-          <m:r>
-            <m:t>*</m:t>
-          </m:r>
-          <m:sSub>
-            <m:e>
-              <m:r>
-                <m:t>C</m:t>
-              </m:r>
-            </m:e>
-            <m:sub>
-              <m:r>
-                <m:t>m</m:t>
-              </m:r>
-              <m:r>
-                <m:t>e</m:t>
-              </m:r>
-              <m:sSub>
-                <m:e>
-                  <m:r>
-                    <m:t>d</m:t>
-                  </m:r>
-                </m:e>
-                <m:sub>
-                  <m:r>
-                    <m:t>l</m:t>
-                  </m:r>
-                </m:sub>
-              </m:sSub>
+            <m:t>a</m:t>
+          </m:r>
+          <m:sSub>
+            <m:e>
+              <m:r>
+                <m:t>b</m:t>
+              </m:r>
+            </m:e>
+            <m:sub>
+              <m:r>
+                <m:t>i</m:t>
+              </m:r>
             </m:sub>
           </m:sSub>
         </m:oMath>
@@ -4642,12 +4663,22 @@
     </w:p>
     <w:p>
       <w:pPr>
-        <w:pStyle w:val="Heading6"/>
-      </w:pPr>
-      <w:bookmarkStart w:id="47" w:name="numero-de-multas"/>
+        <w:pStyle w:val="Heading4"/>
+      </w:pPr>
+      <w:bookmarkStart w:id="46" w:name="reducoes-fiscais"/>
+      <w:bookmarkEnd w:id="46"/>
+      <w:r>
+        <w:t xml:space="preserve">Reduções Fiscais</w:t>
+      </w:r>
+    </w:p>
+    <w:p>
+      <w:pPr>
+        <w:pStyle w:val="Heading5"/>
+      </w:pPr>
+      <w:bookmarkStart w:id="47" w:name="exposicao-a-multas"/>
       <w:bookmarkEnd w:id="47"/>
       <w:r>
-        <w:t xml:space="preserve">Número de multas</w:t>
+        <w:t xml:space="preserve">Exposição à Multas</w:t>
       </w:r>
     </w:p>
     <w:p>
@@ -4662,6 +4693,87 @@
           <m:sSub>
             <m:e>
               <m:r>
+                <m:t>D</m:t>
+              </m:r>
+            </m:e>
+            <m:sub>
+              <m:r>
+                <m:t>m</m:t>
+              </m:r>
+              <m:r>
+                <m:t>u</m:t>
+              </m:r>
+              <m:r>
+                <m:t>l</m:t>
+              </m:r>
+              <m:r>
+                <m:t>t</m:t>
+              </m:r>
+              <m:r>
+                <m:t>a</m:t>
+              </m:r>
+              <m:r>
+                <m:t>s</m:t>
+              </m:r>
+            </m:sub>
+          </m:sSub>
+          <m:r>
+            <m:t>=</m:t>
+          </m:r>
+          <m:r>
+            <m:t>(</m:t>
+          </m:r>
+          <m:sSub>
+            <m:e>
+              <m:r>
+                <m:t>f</m:t>
+              </m:r>
+            </m:e>
+            <m:sub>
+              <m:r>
+                <m:t>c</m:t>
+              </m:r>
+              <m:r>
+                <m:t>r</m:t>
+              </m:r>
+              <m:r>
+                <m:t>i</m:t>
+              </m:r>
+              <m:r>
+                <m:t>s</m:t>
+              </m:r>
+              <m:r>
+                <m:t>e</m:t>
+              </m:r>
+            </m:sub>
+          </m:sSub>
+          <m:r>
+            <m:t>*</m:t>
+          </m:r>
+          <m:r>
+            <m:t>c</m:t>
+          </m:r>
+          <m:r>
+            <m:t>r</m:t>
+          </m:r>
+          <m:r>
+            <m:t>i</m:t>
+          </m:r>
+          <m:r>
+            <m:t>s</m:t>
+          </m:r>
+          <m:r>
+            <m:t>e</m:t>
+          </m:r>
+          <m:r>
+            <m:t>)</m:t>
+          </m:r>
+          <m:r>
+            <m:t>*</m:t>
+          </m:r>
+          <m:sSub>
+            <m:e>
+              <m:r>
                 <m:t>N</m:t>
               </m:r>
             </m:e>
@@ -4672,57 +4784,12 @@
             </m:sub>
           </m:sSub>
           <m:r>
-            <m:t>=</m:t>
-          </m:r>
-          <m:r>
-            <m:t>A</m:t>
-          </m:r>
-          <m:r>
-            <m:t>t</m:t>
-          </m:r>
-          <m:r>
-            <m:t>e</m:t>
-          </m:r>
-          <m:r>
-            <m:t>n</m:t>
-          </m:r>
-          <m:r>
-            <m:t>d</m:t>
-          </m:r>
-          <m:r>
-            <m:t>l</m:t>
-          </m:r>
-          <m:r>
-            <m:t>e</m:t>
-          </m:r>
-          <m:r>
-            <m:t>g</m:t>
-          </m:r>
-          <m:r>
-            <m:t>i</m:t>
-          </m:r>
-          <m:r>
-            <m:t>s</m:t>
-          </m:r>
-          <m:sSub>
-            <m:e>
-              <m:r>
-                <m:t>l</m:t>
-              </m:r>
-            </m:e>
-            <m:sub>
-              <m:r>
-                <m:t>l</m:t>
-              </m:r>
-            </m:sub>
-          </m:sSub>
-          <m:r>
             <m:t>*</m:t>
           </m:r>
           <m:sSub>
             <m:e>
               <m:r>
-                <m:t>p</m:t>
+                <m:t>C</m:t>
               </m:r>
             </m:e>
             <m:sub>
@@ -4730,18 +4797,12 @@
                 <m:t>m</m:t>
               </m:r>
               <m:r>
-                <m:t>u</m:t>
-              </m:r>
-              <m:r>
-                <m:t>l</m:t>
-              </m:r>
-              <m:r>
-                <m:t>t</m:t>
+                <m:t>e</m:t>
               </m:r>
               <m:sSub>
                 <m:e>
                   <m:r>
-                    <m:t>a</m:t>
+                    <m:t>d</m:t>
                   </m:r>
                 </m:e>
                 <m:sub>
@@ -4759,10 +4820,10 @@
       <w:pPr>
         <w:pStyle w:val="Heading6"/>
       </w:pPr>
-      <w:bookmarkStart w:id="48" w:name="probabilidade-de-multa"/>
+      <w:bookmarkStart w:id="48" w:name="numero-de-multas"/>
       <w:bookmarkEnd w:id="48"/>
       <w:r>
-        <w:t xml:space="preserve">Probabilidade de multa</w:t>
+        <w:t xml:space="preserve">Número de multas</w:t>
       </w:r>
     </w:p>
     <w:p>
@@ -4777,6 +4838,66 @@
           <m:sSub>
             <m:e>
               <m:r>
+                <m:t>N</m:t>
+              </m:r>
+            </m:e>
+            <m:sub>
+              <m:r>
+                <m:t>l</m:t>
+              </m:r>
+            </m:sub>
+          </m:sSub>
+          <m:r>
+            <m:t>=</m:t>
+          </m:r>
+          <m:r>
+            <m:t>A</m:t>
+          </m:r>
+          <m:r>
+            <m:t>t</m:t>
+          </m:r>
+          <m:r>
+            <m:t>e</m:t>
+          </m:r>
+          <m:r>
+            <m:t>n</m:t>
+          </m:r>
+          <m:r>
+            <m:t>d</m:t>
+          </m:r>
+          <m:r>
+            <m:t>l</m:t>
+          </m:r>
+          <m:r>
+            <m:t>e</m:t>
+          </m:r>
+          <m:r>
+            <m:t>g</m:t>
+          </m:r>
+          <m:r>
+            <m:t>i</m:t>
+          </m:r>
+          <m:r>
+            <m:t>s</m:t>
+          </m:r>
+          <m:sSub>
+            <m:e>
+              <m:r>
+                <m:t>l</m:t>
+              </m:r>
+            </m:e>
+            <m:sub>
+              <m:r>
+                <m:t>l</m:t>
+              </m:r>
+            </m:sub>
+          </m:sSub>
+          <m:r>
+            <m:t>*</m:t>
+          </m:r>
+          <m:sSub>
+            <m:e>
+              <m:r>
                 <m:t>p</m:t>
               </m:r>
             </m:e>
@@ -4807,9 +4928,28 @@
               </m:sSub>
             </m:sub>
           </m:sSub>
-          <m:r>
-            <m:t>=</m:t>
-          </m:r>
+        </m:oMath>
+      </m:oMathPara>
+    </w:p>
+    <w:p>
+      <w:pPr>
+        <w:pStyle w:val="Heading6"/>
+      </w:pPr>
+      <w:bookmarkStart w:id="49" w:name="probabilidade-de-multa"/>
+      <w:bookmarkEnd w:id="49"/>
+      <w:r>
+        <w:t xml:space="preserve">Probabilidade de multa</w:t>
+      </w:r>
+    </w:p>
+    <w:p>
+      <w:pPr>
+        <w:pStyle w:val="FirstParagraph"/>
+      </w:pPr>
+      <m:oMathPara>
+        <m:oMathParaPr>
+          <m:jc m:val="center"/>
+        </m:oMathParaPr>
+        <m:oMath>
           <m:sSub>
             <m:e>
               <m:r>
@@ -4828,29 +4968,11 @@
               </m:r>
               <m:r>
                 <m:t>t</m:t>
-              </m:r>
-              <m:r>
-                <m:t>a</m:t>
-              </m:r>
-              <m:r>
-                <m:t>p</m:t>
-              </m:r>
-              <m:r>
-                <m:t>r</m:t>
-              </m:r>
-              <m:r>
-                <m:t>i</m:t>
-              </m:r>
-              <m:r>
-                <m:t>o</m:t>
-              </m:r>
-              <m:r>
-                <m:t>r</m:t>
               </m:r>
               <m:sSub>
                 <m:e>
                   <m:r>
-                    <m:t>i</m:t>
+                    <m:t>a</m:t>
                   </m:r>
                 </m:e>
                 <m:sub>
@@ -4862,6 +4984,60 @@
             </m:sub>
           </m:sSub>
           <m:r>
+            <m:t>=</m:t>
+          </m:r>
+          <m:sSub>
+            <m:e>
+              <m:r>
+                <m:t>p</m:t>
+              </m:r>
+            </m:e>
+            <m:sub>
+              <m:r>
+                <m:t>m</m:t>
+              </m:r>
+              <m:r>
+                <m:t>u</m:t>
+              </m:r>
+              <m:r>
+                <m:t>l</m:t>
+              </m:r>
+              <m:r>
+                <m:t>t</m:t>
+              </m:r>
+              <m:r>
+                <m:t>a</m:t>
+              </m:r>
+              <m:r>
+                <m:t>p</m:t>
+              </m:r>
+              <m:r>
+                <m:t>r</m:t>
+              </m:r>
+              <m:r>
+                <m:t>i</m:t>
+              </m:r>
+              <m:r>
+                <m:t>o</m:t>
+              </m:r>
+              <m:r>
+                <m:t>r</m:t>
+              </m:r>
+              <m:sSub>
+                <m:e>
+                  <m:r>
+                    <m:t>i</m:t>
+                  </m:r>
+                </m:e>
+                <m:sub>
+                  <m:r>
+                    <m:t>l</m:t>
+                  </m:r>
+                </m:sub>
+              </m:sSub>
+            </m:sub>
+          </m:sSub>
+          <m:r>
             <m:t>*</m:t>
           </m:r>
           <m:r>
@@ -4979,8 +5155,8 @@
       <w:pPr>
         <w:pStyle w:val="Heading5"/>
       </w:pPr>
-      <w:bookmarkStart w:id="49" w:name="fap"/>
-      <w:bookmarkEnd w:id="49"/>
+      <w:bookmarkStart w:id="50" w:name="fap"/>
+      <w:bookmarkEnd w:id="50"/>
       <w:r>
         <w:t xml:space="preserve">FAP</w:t>
       </w:r>
@@ -4995,7 +5171,7 @@
       <w:r>
         <w:t xml:space="preserve"> </w:t>
       </w:r>
-      <w:hyperlink r:id="rId50">
+      <w:hyperlink r:id="rId51">
         <w:r>
           <w:rPr>
             <w:rStyle w:val="Hyperlink"/>
@@ -5012,7 +5188,7 @@
       <w:r>
         <w:t xml:space="preserve"> </w:t>
       </w:r>
-      <w:hyperlink r:id="rId51">
+      <w:hyperlink r:id="rId52">
         <w:r>
           <w:rPr>
             <w:rStyle w:val="Hyperlink"/>
@@ -5025,8 +5201,8 @@
       <w:pPr>
         <w:pStyle w:val="Heading6"/>
       </w:pPr>
-      <w:bookmarkStart w:id="52" w:name="indice-de-frequencia"/>
-      <w:bookmarkEnd w:id="52"/>
+      <w:bookmarkStart w:id="53" w:name="indice-de-frequencia"/>
+      <w:bookmarkEnd w:id="53"/>
       <w:r>
         <w:t xml:space="preserve">Índice de Frequência</w:t>
       </w:r>
@@ -5325,8 +5501,8 @@
       <w:pPr>
         <w:pStyle w:val="Heading6"/>
       </w:pPr>
-      <w:bookmarkStart w:id="53" w:name="indice-de-gravidade"/>
-      <w:bookmarkEnd w:id="53"/>
+      <w:bookmarkStart w:id="54" w:name="indice-de-gravidade"/>
+      <w:bookmarkEnd w:id="54"/>
       <w:r>
         <w:t xml:space="preserve">Índice de gravidade</w:t>
       </w:r>
@@ -5551,8 +5727,8 @@
       <w:pPr>
         <w:pStyle w:val="Heading6"/>
       </w:pPr>
-      <w:bookmarkStart w:id="54" w:name="indice-de-custo"/>
-      <w:bookmarkEnd w:id="54"/>
+      <w:bookmarkStart w:id="55" w:name="indice-de-custo"/>
+      <w:bookmarkEnd w:id="55"/>
       <w:r>
         <w:t xml:space="preserve">Índice de Custo</w:t>
       </w:r>
@@ -5683,9 +5859,6 @@
             </m:den>
           </m:f>
           <m:r>
-            <m:t>/</m:t>
-          </m:r>
-          <m:r>
             <m:t>*</m:t>
           </m:r>
           <m:r>
@@ -5698,8 +5871,8 @@
       <w:pPr>
         <w:pStyle w:val="Heading6"/>
       </w:pPr>
-      <w:bookmarkStart w:id="55" w:name="percentis"/>
-      <w:bookmarkEnd w:id="55"/>
+      <w:bookmarkStart w:id="56" w:name="percentis"/>
+      <w:bookmarkEnd w:id="56"/>
       <w:r>
         <w:t xml:space="preserve">Percentis</w:t>
       </w:r>
@@ -5910,8 +6083,8 @@
       <w:pPr>
         <w:pStyle w:val="Heading6"/>
       </w:pPr>
-      <w:bookmarkStart w:id="56" w:name="indice-composto"/>
-      <w:bookmarkEnd w:id="56"/>
+      <w:bookmarkStart w:id="57" w:name="indice-composto"/>
+      <w:bookmarkEnd w:id="57"/>
       <w:r>
         <w:t xml:space="preserve">Índice Composto</w:t>
       </w:r>
@@ -6102,8 +6275,8 @@
       <w:pPr>
         <w:pStyle w:val="Heading6"/>
       </w:pPr>
-      <w:bookmarkStart w:id="57" w:name="calculo-final-do-fap"/>
-      <w:bookmarkEnd w:id="57"/>
+      <w:bookmarkStart w:id="58" w:name="calculo-final-do-fap"/>
+      <w:bookmarkEnd w:id="58"/>
       <w:r>
         <w:t xml:space="preserve">Calculo Final do FAP</w:t>
       </w:r>
@@ -7105,8 +7278,8 @@
       <w:pPr>
         <w:pStyle w:val="Heading6"/>
       </w:pPr>
-      <w:bookmarkStart w:id="58" w:name="rat-ajustado"/>
-      <w:bookmarkEnd w:id="58"/>
+      <w:bookmarkStart w:id="59" w:name="rat-ajustado"/>
+      <w:bookmarkEnd w:id="59"/>
       <w:r>
         <w:t xml:space="preserve">RAT Ajustado</w:t>
       </w:r>
@@ -7458,26 +7631,38 @@
       <w:pPr>
         <w:pStyle w:val="Heading4"/>
       </w:pPr>
-      <w:bookmarkStart w:id="59" w:name="intangivel"/>
-      <w:bookmarkEnd w:id="59"/>
+      <w:bookmarkStart w:id="60" w:name="intangivel"/>
+      <w:bookmarkEnd w:id="60"/>
       <w:r>
         <w:t xml:space="preserve">Intangível</w:t>
       </w:r>
     </w:p>
     <w:p>
       <w:pPr>
-        <w:pStyle w:val="FirstParagraph"/>
-      </w:pPr>
-      <w:r>
-        <w:t xml:space="preserve">Categorias a Modelar: Imagem da Empresa, Engajamento e Clima organizacional.</w:t>
+        <w:pStyle w:val="Heading5"/>
+      </w:pPr>
+      <w:bookmarkStart w:id="61" w:name="imagem-da-empresa-a-discutir"/>
+      <w:bookmarkEnd w:id="61"/>
+      <w:r>
+        <w:t xml:space="preserve">Imagem da Empresa (a discutir)</w:t>
+      </w:r>
+    </w:p>
+    <w:p>
+      <w:pPr>
+        <w:pStyle w:val="Heading5"/>
+      </w:pPr>
+      <w:bookmarkStart w:id="62" w:name="engajamento-e-clima-organizacional-a-discutir"/>
+      <w:bookmarkEnd w:id="62"/>
+      <w:r>
+        <w:t xml:space="preserve">Engajamento e Clima organizacional (a discutir)</w:t>
       </w:r>
     </w:p>
     <w:p>
       <w:pPr>
         <w:pStyle w:val="Heading4"/>
       </w:pPr>
-      <w:bookmarkStart w:id="60" w:name="melhor-uso-dos-recursos"/>
-      <w:bookmarkEnd w:id="60"/>
+      <w:bookmarkStart w:id="63" w:name="melhor-uso-dos-recursos"/>
+      <w:bookmarkEnd w:id="63"/>
       <w:r>
         <w:t xml:space="preserve">Melhor Uso dos Recursos</w:t>
       </w:r>
@@ -7486,8 +7671,8 @@
       <w:pPr>
         <w:pStyle w:val="Heading5"/>
       </w:pPr>
-      <w:bookmarkStart w:id="61" w:name="turnover"/>
-      <w:bookmarkEnd w:id="61"/>
+      <w:bookmarkStart w:id="64" w:name="turnover"/>
+      <w:bookmarkEnd w:id="64"/>
       <w:r>
         <w:t xml:space="preserve">Turnover</w:t>
       </w:r>
@@ -7729,8 +7914,8 @@
       <w:pPr>
         <w:pStyle w:val="Heading5"/>
       </w:pPr>
-      <w:bookmarkStart w:id="62" w:name="absenteismo"/>
-      <w:bookmarkEnd w:id="62"/>
+      <w:bookmarkStart w:id="65" w:name="absenteismo"/>
+      <w:bookmarkEnd w:id="65"/>
       <w:r>
         <w:t xml:space="preserve">Absenteísmo</w:t>
       </w:r>
@@ -7920,8 +8105,8 @@
       <w:pPr>
         <w:pStyle w:val="Heading6"/>
       </w:pPr>
-      <w:bookmarkStart w:id="63" w:name="dias-de-absenteismo"/>
-      <w:bookmarkEnd w:id="63"/>
+      <w:bookmarkStart w:id="66" w:name="dias-de-absenteismo"/>
+      <w:bookmarkEnd w:id="66"/>
       <w:r>
         <w:t xml:space="preserve">Dias de Absenteísmo</w:t>
       </w:r>
@@ -8117,18 +8302,346 @@
       <w:pPr>
         <w:pStyle w:val="Heading5"/>
       </w:pPr>
-      <w:bookmarkStart w:id="64" w:name="categorias-a-modelar-melhor-uso-dos-recursos"/>
-      <w:bookmarkEnd w:id="64"/>
-      <w:r>
-        <w:t xml:space="preserve">Categorias a Modelar (Melhor Uso dos Recursos):</w:t>
+      <w:bookmarkStart w:id="67" w:name="refugo-e-retrabalho"/>
+      <w:bookmarkEnd w:id="67"/>
+      <w:r>
+        <w:t xml:space="preserve">Refugo e Retrabalho</w:t>
       </w:r>
     </w:p>
     <w:p>
       <w:pPr>
         <w:pStyle w:val="FirstParagraph"/>
       </w:pPr>
-      <w:r>
-        <w:t xml:space="preserve">Presenteísmo, Produtividade, Qualidade, Refugo e Retrabalho, MP Insumos e Equipamentos.</w:t>
+      <m:oMathPara>
+        <m:oMathParaPr>
+          <m:jc m:val="center"/>
+        </m:oMathParaPr>
+        <m:oMath>
+          <m:sSub>
+            <m:e>
+              <m:r>
+                <m:t>D</m:t>
+              </m:r>
+            </m:e>
+            <m:sub>
+              <m:r>
+                <m:t>r</m:t>
+              </m:r>
+              <m:r>
+                <m:t>e</m:t>
+              </m:r>
+              <m:r>
+                <m:t>f</m:t>
+              </m:r>
+              <m:r>
+                <m:t>u</m:t>
+              </m:r>
+              <m:sSub>
+                <m:e>
+                  <m:r>
+                    <m:t>g</m:t>
+                  </m:r>
+                </m:e>
+                <m:sub>
+                  <m:r>
+                    <m:t>r</m:t>
+                  </m:r>
+                </m:sub>
+              </m:sSub>
+              <m:r>
+                <m:t>e</m:t>
+              </m:r>
+              <m:r>
+                <m:t>t</m:t>
+              </m:r>
+              <m:r>
+                <m:t>r</m:t>
+              </m:r>
+            </m:sub>
+          </m:sSub>
+          <m:r>
+            <m:t>=</m:t>
+          </m:r>
+          <m:r>
+            <m:t>c</m:t>
+          </m:r>
+          <m:r>
+            <m:t>m</m:t>
+          </m:r>
+          <m:r>
+            <m:t>e</m:t>
+          </m:r>
+          <m:sSub>
+            <m:e>
+              <m:r>
+                <m:t>d</m:t>
+              </m:r>
+            </m:e>
+            <m:sub>
+              <m:r>
+                <m:t>r</m:t>
+              </m:r>
+              <m:r>
+                <m:t>e</m:t>
+              </m:r>
+              <m:r>
+                <m:t>f</m:t>
+              </m:r>
+              <m:r>
+                <m:t>r</m:t>
+              </m:r>
+              <m:r>
+                <m:t>e</m:t>
+              </m:r>
+              <m:r>
+                <m:t>t</m:t>
+              </m:r>
+              <m:r>
+                <m:t>r</m:t>
+              </m:r>
+            </m:sub>
+          </m:sSub>
+          <m:r>
+            <m:t>*</m:t>
+          </m:r>
+          <m:r>
+            <m:t>N</m:t>
+          </m:r>
+          <m:r>
+            <m:t>e</m:t>
+          </m:r>
+          <m:sSub>
+            <m:e>
+              <m:r>
+                <m:t>v</m:t>
+              </m:r>
+            </m:e>
+            <m:sub>
+              <m:r>
+                <m:t>t</m:t>
+              </m:r>
+              <m:r>
+                <m:t>i</m:t>
+              </m:r>
+              <m:r>
+                <m:t>p</m:t>
+              </m:r>
+              <m:r>
+                <m:t>i</m:t>
+              </m:r>
+              <m:r>
+                <m:t>c</m:t>
+              </m:r>
+              <m:r>
+                <m:t>o</m:t>
+              </m:r>
+              <m:r>
+                <m:t>,</m:t>
+              </m:r>
+              <m:r>
+                <m:t>o</m:t>
+              </m:r>
+              <m:r>
+                <m:t>c</m:t>
+              </m:r>
+              <m:r>
+                <m:t>u</m:t>
+              </m:r>
+              <m:r>
+                <m:t>p</m:t>
+              </m:r>
+              <m:r>
+                <m:t>a</m:t>
+              </m:r>
+              <m:r>
+                <m:t>c</m:t>
+              </m:r>
+            </m:sub>
+          </m:sSub>
+        </m:oMath>
+      </m:oMathPara>
+    </w:p>
+    <w:p>
+      <w:pPr>
+        <w:pStyle w:val="Heading5"/>
+      </w:pPr>
+      <w:bookmarkStart w:id="68" w:name="mp-insumos-equipamentos-operacao"/>
+      <w:bookmarkEnd w:id="68"/>
+      <w:r>
+        <w:t xml:space="preserve">MP, Insumos, Equipamentos Operação</w:t>
+      </w:r>
+    </w:p>
+    <w:p>
+      <w:pPr>
+        <w:pStyle w:val="FirstParagraph"/>
+      </w:pPr>
+      <m:oMathPara>
+        <m:oMathParaPr>
+          <m:jc m:val="center"/>
+        </m:oMathParaPr>
+        <m:oMath>
+          <m:sSub>
+            <m:e>
+              <m:r>
+                <m:t>D</m:t>
+              </m:r>
+            </m:e>
+            <m:sub>
+              <m:r>
+                <m:t>M</m:t>
+              </m:r>
+              <m:r>
+                <m:t>P</m:t>
+              </m:r>
+              <m:r>
+                <m:t>,</m:t>
+              </m:r>
+              <m:r>
+                <m:t>I</m:t>
+              </m:r>
+              <m:r>
+                <m:t>n</m:t>
+              </m:r>
+              <m:r>
+                <m:t>s</m:t>
+              </m:r>
+              <m:r>
+                <m:t>,</m:t>
+              </m:r>
+              <m:r>
+                <m:t>E</m:t>
+              </m:r>
+              <m:r>
+                <m:t>q</m:t>
+              </m:r>
+            </m:sub>
+          </m:sSub>
+          <m:r>
+            <m:t>=</m:t>
+          </m:r>
+          <m:r>
+            <m:t>c</m:t>
+          </m:r>
+          <m:r>
+            <m:t>m</m:t>
+          </m:r>
+          <m:r>
+            <m:t>e</m:t>
+          </m:r>
+          <m:sSub>
+            <m:e>
+              <m:r>
+                <m:t>d</m:t>
+              </m:r>
+            </m:e>
+            <m:sub>
+              <m:r>
+                <m:t>M</m:t>
+              </m:r>
+              <m:r>
+                <m:t>P</m:t>
+              </m:r>
+              <m:r>
+                <m:t>,</m:t>
+              </m:r>
+              <m:r>
+                <m:t>I</m:t>
+              </m:r>
+              <m:r>
+                <m:t>n</m:t>
+              </m:r>
+              <m:r>
+                <m:t>s</m:t>
+              </m:r>
+              <m:r>
+                <m:t>,</m:t>
+              </m:r>
+              <m:r>
+                <m:t>E</m:t>
+              </m:r>
+              <m:r>
+                <m:t>q</m:t>
+              </m:r>
+            </m:sub>
+          </m:sSub>
+          <m:r>
+            <m:t>*</m:t>
+          </m:r>
+          <m:r>
+            <m:t>N</m:t>
+          </m:r>
+          <m:r>
+            <m:t>e</m:t>
+          </m:r>
+          <m:sSub>
+            <m:e>
+              <m:r>
+                <m:t>v</m:t>
+              </m:r>
+            </m:e>
+            <m:sub>
+              <m:r>
+                <m:t>t</m:t>
+              </m:r>
+              <m:r>
+                <m:t>i</m:t>
+              </m:r>
+              <m:r>
+                <m:t>p</m:t>
+              </m:r>
+              <m:r>
+                <m:t>i</m:t>
+              </m:r>
+              <m:r>
+                <m:t>c</m:t>
+              </m:r>
+              <m:r>
+                <m:t>o</m:t>
+              </m:r>
+              <m:r>
+                <m:t>,</m:t>
+              </m:r>
+              <m:r>
+                <m:t>o</m:t>
+              </m:r>
+              <m:r>
+                <m:t>c</m:t>
+              </m:r>
+              <m:r>
+                <m:t>u</m:t>
+              </m:r>
+              <m:r>
+                <m:t>p</m:t>
+              </m:r>
+              <m:r>
+                <m:t>a</m:t>
+              </m:r>
+              <m:r>
+                <m:t>c</m:t>
+              </m:r>
+            </m:sub>
+          </m:sSub>
+        </m:oMath>
+      </m:oMathPara>
+    </w:p>
+    <w:p>
+      <w:pPr>
+        <w:pStyle w:val="Heading5"/>
+      </w:pPr>
+      <w:bookmarkStart w:id="69" w:name="qualidade-a-discutir"/>
+      <w:bookmarkEnd w:id="69"/>
+      <w:r>
+        <w:t xml:space="preserve">Qualidade (a discutir)</w:t>
+      </w:r>
+    </w:p>
+    <w:p>
+      <w:pPr>
+        <w:pStyle w:val="Heading5"/>
+      </w:pPr>
+      <w:bookmarkStart w:id="70" w:name="produtividade-a-discutir"/>
+      <w:bookmarkEnd w:id="70"/>
+      <w:r>
+        <w:t xml:space="preserve">Produtividade (a discutir)</w:t>
       </w:r>
     </w:p>
     <w:sectPr/>
@@ -8239,7 +8752,7 @@
     </w:lvl>
   </w:abstractNum>
   <w:abstractNum w:abstractNumId="990">
-    <w:nsid w:val="cebf1e3e"/>
+    <w:nsid w:val="a01ac382"/>
     <w:multiLevelType w:val="multilevel"/>
     <w:lvl w:ilvl="0">
       <w:numFmt w:val="bullet"/>

</xml_diff>